<commit_message>
simple onedrive heartbeat writer
</commit_message>
<xml_diff>
--- a/Doc/OneDriveSyncMonitor_Guide.docx
+++ b/Doc/OneDriveSyncMonitor_Guide.docx
@@ -571,12 +571,75 @@
         <w:t xml:space="preserve"/>
       </w:r>
     </w:p>
+    <w:tbl>
+      <w:tblPr>
+        <w:tblW w:type="dxa" w:w="9360"/>
+        <w:tblBorders>
+          <w:top w:val="single" w:color="auto" w:sz="4"/>
+          <w:left w:val="single" w:color="auto" w:sz="4"/>
+          <w:bottom w:val="single" w:color="auto" w:sz="4"/>
+          <w:right w:val="single" w:color="auto" w:sz="4"/>
+          <w:insideH w:val="single" w:color="auto" w:sz="4"/>
+          <w:insideV w:val="single" w:color="auto" w:sz="4"/>
+        </w:tblBorders>
+      </w:tblPr>
+      <w:tblGrid>
+        <w:gridCol w:w="9360"/>
+      </w:tblGrid>
+      <w:tr>
+        <w:tc>
+          <w:tcPr>
+            <w:tcW w:type="dxa" w:w="9360"/>
+            <w:tcBorders>
+              <w:top w:val="single" w:color="CCCCCC" w:sz="1"/>
+              <w:left w:val="single" w:color="CCCCCC" w:sz="1"/>
+              <w:bottom w:val="single" w:color="CCCCCC" w:sz="1"/>
+              <w:right w:val="single" w:color="CCCCCC" w:sz="1"/>
+            </w:tcBorders>
+            <w:shd w:fill="FFF8E1" w:val="clear"/>
+            <w:tcMar>
+              <w:top w:type="dxa" w:w="120"/>
+              <w:left w:type="dxa" w:w="180"/>
+              <w:bottom w:type="dxa" w:w="120"/>
+              <w:right w:type="dxa" w:w="180"/>
+            </w:tcMar>
+          </w:tcPr>
+          <w:p>
+            <w:r>
+              <w:rPr>
+                <w:i/>
+                <w:iCs/>
+                <w:sz w:val="20"/>
+                <w:szCs w:val="20"/>
+              </w:rPr>
+              <w:t xml:space="preserve">Install the required modules using the full path to pip to ensure they install into the correct Python environment:
+C:\Path\To\python.exe -m pip install flask apscheduler</w:t>
+            </w:r>
+          </w:p>
+        </w:tc>
+      </w:tr>
+    </w:tbl>
+    <w:p>
+      <w:r>
+        <w:t xml:space="preserve"/>
+      </w:r>
+    </w:p>
     <w:p>
       <w:pPr>
         <w:pStyle w:val="Heading2"/>
       </w:pPr>
       <w:r>
         <w:t xml:space="preserve">Configuration</w:t>
+      </w:r>
+    </w:p>
+    <w:p>
+      <w:r>
+        <w:t xml:space="preserve">Edit these values near the top of heartbeat_writer.py:</w:t>
+      </w:r>
+    </w:p>
+    <w:p>
+      <w:r>
+        <w:t xml:space="preserve"/>
       </w:r>
     </w:p>
     <w:tbl>
@@ -702,7 +765,7 @@
                 <w:b w:val="false"/>
                 <w:bCs w:val="false"/>
               </w:rPr>
-              <w:t xml:space="preserve">Auto-detected from environment variables. Override if needed.</w:t>
+              <w:t xml:space="preserve">Hardcode this to your actual OneDrive path, e.g. Path("D:/OneDrive"). Do not rely on auto-detection.</w:t>
             </w:r>
           </w:p>
         </w:tc>
@@ -731,7 +794,7 @@
                 <w:b w:val="false"/>
                 <w:bCs w:val="false"/>
               </w:rPr>
-              <w:t xml:space="preserve">WRITE_INTERVAL_MINUTES</w:t>
+              <w:t xml:space="preserve">HEARTBEAT_FILE</w:t>
             </w:r>
           </w:p>
         </w:tc>
@@ -758,7 +821,187 @@
                 <w:b w:val="false"/>
                 <w:bCs w:val="false"/>
               </w:rPr>
+              <w:t xml:space="preserve">Must be a Path object, not a plain string. Use Path("D:/OneDrive/_sync_monitor/heartbeat_server.txt").</w:t>
+            </w:r>
+          </w:p>
+        </w:tc>
+      </w:tr>
+      <w:tr>
+        <w:tc>
+          <w:tcPr>
+            <w:tcW w:type="dxa" w:w="2600"/>
+            <w:tcBorders>
+              <w:top w:val="single" w:color="CCCCCC" w:sz="1"/>
+              <w:left w:val="single" w:color="CCCCCC" w:sz="1"/>
+              <w:bottom w:val="single" w:color="CCCCCC" w:sz="1"/>
+              <w:right w:val="single" w:color="CCCCCC" w:sz="1"/>
+            </w:tcBorders>
+            <w:shd w:fill="FFFFFF" w:val="clear"/>
+            <w:tcMar>
+              <w:top w:type="dxa" w:w="80"/>
+              <w:left w:type="dxa" w:w="120"/>
+              <w:bottom w:type="dxa" w:w="80"/>
+              <w:right w:type="dxa" w:w="120"/>
+            </w:tcMar>
+          </w:tcPr>
+          <w:p>
+            <w:r>
+              <w:rPr>
+                <w:b w:val="false"/>
+                <w:bCs w:val="false"/>
+              </w:rPr>
+              <w:t xml:space="preserve">WRITE_INTERVAL_MINUTES</w:t>
+            </w:r>
+          </w:p>
+        </w:tc>
+        <w:tc>
+          <w:tcPr>
+            <w:tcW w:type="dxa" w:w="6760"/>
+            <w:tcBorders>
+              <w:top w:val="single" w:color="CCCCCC" w:sz="1"/>
+              <w:left w:val="single" w:color="CCCCCC" w:sz="1"/>
+              <w:bottom w:val="single" w:color="CCCCCC" w:sz="1"/>
+              <w:right w:val="single" w:color="CCCCCC" w:sz="1"/>
+            </w:tcBorders>
+            <w:shd w:fill="FFFFFF" w:val="clear"/>
+            <w:tcMar>
+              <w:top w:type="dxa" w:w="80"/>
+              <w:left w:type="dxa" w:w="120"/>
+              <w:bottom w:type="dxa" w:w="80"/>
+              <w:right w:type="dxa" w:w="120"/>
+            </w:tcMar>
+          </w:tcPr>
+          <w:p>
+            <w:r>
+              <w:rPr>
+                <w:b w:val="false"/>
+                <w:bCs w:val="false"/>
+              </w:rPr>
               <w:t xml:space="preserve">5 — how often the timestamp is written.</w:t>
+            </w:r>
+          </w:p>
+        </w:tc>
+      </w:tr>
+    </w:tbl>
+    <w:p>
+      <w:r>
+        <w:t xml:space="preserve"/>
+      </w:r>
+    </w:p>
+    <w:tbl>
+      <w:tblPr>
+        <w:tblW w:type="dxa" w:w="9360"/>
+        <w:tblBorders>
+          <w:top w:val="single" w:color="auto" w:sz="4"/>
+          <w:left w:val="single" w:color="auto" w:sz="4"/>
+          <w:bottom w:val="single" w:color="auto" w:sz="4"/>
+          <w:right w:val="single" w:color="auto" w:sz="4"/>
+          <w:insideH w:val="single" w:color="auto" w:sz="4"/>
+          <w:insideV w:val="single" w:color="auto" w:sz="4"/>
+        </w:tblBorders>
+      </w:tblPr>
+      <w:tblGrid>
+        <w:gridCol w:w="9360"/>
+      </w:tblGrid>
+      <w:tr>
+        <w:tc>
+          <w:tcPr>
+            <w:tcW w:type="dxa" w:w="9360"/>
+            <w:tcBorders>
+              <w:top w:val="single" w:color="CCCCCC" w:sz="1"/>
+              <w:left w:val="single" w:color="CCCCCC" w:sz="1"/>
+              <w:bottom w:val="single" w:color="CCCCCC" w:sz="1"/>
+              <w:right w:val="single" w:color="CCCCCC" w:sz="1"/>
+            </w:tcBorders>
+            <w:shd w:fill="FFF8E1" w:val="clear"/>
+            <w:tcMar>
+              <w:top w:type="dxa" w:w="120"/>
+              <w:left w:type="dxa" w:w="180"/>
+              <w:bottom w:type="dxa" w:w="120"/>
+              <w:right w:type="dxa" w:w="180"/>
+            </w:tcMar>
+          </w:tcPr>
+          <w:p>
+            <w:r>
+              <w:rPr>
+                <w:i/>
+                <w:iCs/>
+                <w:sz w:val="20"/>
+                <w:szCs w:val="20"/>
+              </w:rPr>
+              <w:t xml:space="preserve">IMPORTANT: HEARTBEAT_FILE must be defined as a Path object, not a plain string. The code calls .parent.mkdir() and .write_text() on it which are Path methods. Correct: Path("D:/OneDrive/_sync_monitor/heartbeat_server.txt")</w:t>
+            </w:r>
+          </w:p>
+        </w:tc>
+      </w:tr>
+    </w:tbl>
+    <w:p>
+      <w:r>
+        <w:t xml:space="preserve"/>
+      </w:r>
+    </w:p>
+    <w:p>
+      <w:pPr>
+        <w:pStyle w:val="Heading2"/>
+      </w:pPr>
+      <w:r>
+        <w:t xml:space="preserve">First Run — Allow Firewall Access</w:t>
+      </w:r>
+    </w:p>
+    <w:p>
+      <w:r>
+        <w:t xml:space="preserve">The first time you run the writer, Windows Firewall will prompt you to allow network access for Flask. This prompt only appears when running interactively with python.exe — it will NOT appear when running as a background service via NSSM or Task Scheduler.</w:t>
+      </w:r>
+    </w:p>
+    <w:p>
+      <w:r>
+        <w:t xml:space="preserve"/>
+      </w:r>
+    </w:p>
+    <w:tbl>
+      <w:tblPr>
+        <w:tblW w:type="dxa" w:w="9360"/>
+        <w:tblBorders>
+          <w:top w:val="single" w:color="auto" w:sz="4"/>
+          <w:left w:val="single" w:color="auto" w:sz="4"/>
+          <w:bottom w:val="single" w:color="auto" w:sz="4"/>
+          <w:right w:val="single" w:color="auto" w:sz="4"/>
+          <w:insideH w:val="single" w:color="auto" w:sz="4"/>
+          <w:insideV w:val="single" w:color="auto" w:sz="4"/>
+        </w:tblBorders>
+      </w:tblPr>
+      <w:tblGrid>
+        <w:gridCol w:w="9360"/>
+      </w:tblGrid>
+      <w:tr>
+        <w:tc>
+          <w:tcPr>
+            <w:tcW w:type="dxa" w:w="9360"/>
+            <w:tcBorders>
+              <w:top w:val="single" w:color="CCCCCC" w:sz="1"/>
+              <w:left w:val="single" w:color="CCCCCC" w:sz="1"/>
+              <w:bottom w:val="single" w:color="CCCCCC" w:sz="1"/>
+              <w:right w:val="single" w:color="CCCCCC" w:sz="1"/>
+            </w:tcBorders>
+            <w:shd w:fill="FFF8E1" w:val="clear"/>
+            <w:tcMar>
+              <w:top w:type="dxa" w:w="120"/>
+              <w:left w:type="dxa" w:w="180"/>
+              <w:bottom w:type="dxa" w:w="120"/>
+              <w:right w:type="dxa" w:w="180"/>
+            </w:tcMar>
+          </w:tcPr>
+          <w:p>
+            <w:r>
+              <w:rPr>
+                <w:i/>
+                <w:iCs/>
+                <w:sz w:val="20"/>
+                <w:szCs w:val="20"/>
+              </w:rPr>
+              <w:t xml:space="preserve">Always run the writer once interactively first to accept the firewall prompt, then set it up as a service:
+python.exe heartbeat_writer.py
+Accept the Windows Security Alert, then Ctrl+C and proceed with the service setup.</w:t>
             </w:r>
           </w:p>
         </w:tc>
@@ -796,7 +1039,7 @@
         </w:numPr>
       </w:pPr>
       <w:r>
-        <w:t xml:space="preserve">Download nssm.exe and place it on your PATH (e.g. C:\Windows\System32).</w:t>
+        <w:t xml:space="preserve">Run the writer once interactively first to trigger and accept the Windows Firewall prompt (see above).</w:t>
       </w:r>
     </w:p>
     <w:p>
@@ -808,7 +1051,7 @@
         </w:numPr>
       </w:pPr>
       <w:r>
-        <w:t xml:space="preserve">Open Command Prompt as Administrator.</w:t>
+        <w:t xml:space="preserve">Download nssm.exe and place it on your PATH (e.g. C:\Windows\System32).</w:t>
       </w:r>
     </w:p>
     <w:p>
@@ -820,7 +1063,7 @@
         </w:numPr>
       </w:pPr>
       <w:r>
-        <w:t xml:space="preserve">Run: nssm install HeartbeatWriter</w:t>
+        <w:t xml:space="preserve">Open Command Prompt as Administrator.</w:t>
       </w:r>
     </w:p>
     <w:p>
@@ -832,7 +1075,7 @@
         </w:numPr>
       </w:pPr>
       <w:r>
-        <w:t xml:space="preserve">In the NSSM dialog set Path to python.exe and Arguments to the full path of heartbeat_writer.py.</w:t>
+        <w:t xml:space="preserve">Run: nssm install HeartbeatWriter</w:t>
       </w:r>
     </w:p>
     <w:p>
@@ -844,6 +1087,18 @@
         </w:numPr>
       </w:pPr>
       <w:r>
+        <w:t xml:space="preserve">In the NSSM dialog set Path to python.exe and Arguments to the full path of heartbeat_writer.py.</w:t>
+      </w:r>
+    </w:p>
+    <w:p>
+      <w:pPr>
+        <w:pStyle w:val="ListParagraph"/>
+        <w:numPr>
+          <w:ilvl w:val="0"/>
+          <w:numId w:val="3"/>
+        </w:numPr>
+      </w:pPr>
+      <w:r>
         <w:t xml:space="preserve">Click Install Service, then run: nssm start HeartbeatWriter</w:t>
       </w:r>
     </w:p>
@@ -858,6 +1113,18 @@
       </w:pPr>
       <w:r>
         <w:t xml:space="preserve">Install via Task Scheduler (Alternative)</w:t>
+      </w:r>
+    </w:p>
+    <w:p>
+      <w:pPr>
+        <w:pStyle w:val="ListParagraph"/>
+        <w:numPr>
+          <w:ilvl w:val="0"/>
+          <w:numId w:val="4"/>
+        </w:numPr>
+      </w:pPr>
+      <w:r>
+        <w:t xml:space="preserve">Run the writer once interactively first to trigger and accept the Windows Firewall prompt.</w:t>
       </w:r>
     </w:p>
     <w:p>
@@ -1030,9 +1297,62 @@
         </w:numPr>
       </w:pPr>
       <w:r>
-        <w:t xml:space="preserve">pip install plyer psutil</w:t>
-      </w:r>
-    </w:p>
+        <w:t xml:space="preserve">pip install plyer</w:t>
+      </w:r>
+    </w:p>
+    <w:p>
+      <w:r>
+        <w:t xml:space="preserve"/>
+      </w:r>
+    </w:p>
+    <w:tbl>
+      <w:tblPr>
+        <w:tblW w:type="dxa" w:w="9360"/>
+        <w:tblBorders>
+          <w:top w:val="single" w:color="auto" w:sz="4"/>
+          <w:left w:val="single" w:color="auto" w:sz="4"/>
+          <w:bottom w:val="single" w:color="auto" w:sz="4"/>
+          <w:right w:val="single" w:color="auto" w:sz="4"/>
+          <w:insideH w:val="single" w:color="auto" w:sz="4"/>
+          <w:insideV w:val="single" w:color="auto" w:sz="4"/>
+        </w:tblBorders>
+      </w:tblPr>
+      <w:tblGrid>
+        <w:gridCol w:w="9360"/>
+      </w:tblGrid>
+      <w:tr>
+        <w:tc>
+          <w:tcPr>
+            <w:tcW w:type="dxa" w:w="9360"/>
+            <w:tcBorders>
+              <w:top w:val="single" w:color="CCCCCC" w:sz="1"/>
+              <w:left w:val="single" w:color="CCCCCC" w:sz="1"/>
+              <w:bottom w:val="single" w:color="CCCCCC" w:sz="1"/>
+              <w:right w:val="single" w:color="CCCCCC" w:sz="1"/>
+            </w:tcBorders>
+            <w:shd w:fill="FFF8E1" w:val="clear"/>
+            <w:tcMar>
+              <w:top w:type="dxa" w:w="120"/>
+              <w:left w:type="dxa" w:w="180"/>
+              <w:bottom w:type="dxa" w:w="120"/>
+              <w:right w:type="dxa" w:w="180"/>
+            </w:tcMar>
+          </w:tcPr>
+          <w:p>
+            <w:r>
+              <w:rPr>
+                <w:i/>
+                <w:iCs/>
+                <w:sz w:val="20"/>
+                <w:szCs w:val="20"/>
+              </w:rPr>
+              <w:t xml:space="preserve">Install using the full path to pip for the correct Python environment:
+C:\Path\To\python.exe -m pip install plyer</w:t>
+            </w:r>
+          </w:p>
+        </w:tc>
+      </w:tr>
+    </w:tbl>
     <w:p>
       <w:r>
         <w:t xml:space="preserve"/>
@@ -1169,7 +1489,7 @@
                 <w:b w:val="false"/>
                 <w:bCs w:val="false"/>
               </w:rPr>
-              <w:t xml:space="preserve">Auto-detected. Override if your OneDrive folder is in an unusual location.</w:t>
+              <w:t xml:space="preserve">Hardcode to your actual OneDrive path. Do not rely on auto-detection.</w:t>
             </w:r>
           </w:p>
         </w:tc>
@@ -1226,6 +1546,97 @@
                 <w:bCs w:val="false"/>
               </w:rPr>
               <w:t xml:space="preserve">5 — alert if heartbeat is older than this many minutes.</w:t>
+            </w:r>
+          </w:p>
+        </w:tc>
+      </w:tr>
+    </w:tbl>
+    <w:p>
+      <w:r>
+        <w:t xml:space="preserve"/>
+      </w:r>
+    </w:p>
+    <w:p>
+      <w:pPr>
+        <w:pStyle w:val="Heading2"/>
+      </w:pPr>
+      <w:r>
+        <w:t xml:space="preserve">Debugging — Run Interactively First</w:t>
+      </w:r>
+    </w:p>
+    <w:p>
+      <w:r>
+        <w:t xml:space="preserve">Before setting up Task Scheduler, always verify the checker works by running it with python.exe (not pythonw.exe) so any errors are visible:</w:t>
+      </w:r>
+    </w:p>
+    <w:p>
+      <w:r>
+        <w:t xml:space="preserve"/>
+      </w:r>
+    </w:p>
+    <w:p>
+      <w:pPr>
+        <w:shd w:fill="F4F4F4" w:val="clear"/>
+        <w:spacing w:before="60" w:after="60"/>
+        <w:ind w:left="360" w:right="360"/>
+      </w:pPr>
+      <w:r>
+        <w:rPr>
+          <w:rFonts w:ascii="Courier New" w:cs="Courier New" w:eastAsia="Courier New" w:hAnsi="Courier New"/>
+          <w:color w:val="2D2D2D"/>
+          <w:sz w:val="18"/>
+          <w:szCs w:val="18"/>
+        </w:rPr>
+        <w:t xml:space="preserve">C:\Path\To\python.exe "d:\repos\scripts\onedrive_heartbeat_checker_windows.pyw"</w:t>
+      </w:r>
+    </w:p>
+    <w:p>
+      <w:r>
+        <w:t xml:space="preserve"/>
+      </w:r>
+    </w:p>
+    <w:tbl>
+      <w:tblPr>
+        <w:tblW w:type="dxa" w:w="9360"/>
+        <w:tblBorders>
+          <w:top w:val="single" w:color="auto" w:sz="4"/>
+          <w:left w:val="single" w:color="auto" w:sz="4"/>
+          <w:bottom w:val="single" w:color="auto" w:sz="4"/>
+          <w:right w:val="single" w:color="auto" w:sz="4"/>
+          <w:insideH w:val="single" w:color="auto" w:sz="4"/>
+          <w:insideV w:val="single" w:color="auto" w:sz="4"/>
+        </w:tblBorders>
+      </w:tblPr>
+      <w:tblGrid>
+        <w:gridCol w:w="9360"/>
+      </w:tblGrid>
+      <w:tr>
+        <w:tc>
+          <w:tcPr>
+            <w:tcW w:type="dxa" w:w="9360"/>
+            <w:tcBorders>
+              <w:top w:val="single" w:color="CCCCCC" w:sz="1"/>
+              <w:left w:val="single" w:color="CCCCCC" w:sz="1"/>
+              <w:bottom w:val="single" w:color="CCCCCC" w:sz="1"/>
+              <w:right w:val="single" w:color="CCCCCC" w:sz="1"/>
+            </w:tcBorders>
+            <w:shd w:fill="FFF8E1" w:val="clear"/>
+            <w:tcMar>
+              <w:top w:type="dxa" w:w="120"/>
+              <w:left w:type="dxa" w:w="180"/>
+              <w:bottom w:type="dxa" w:w="120"/>
+              <w:right w:type="dxa" w:w="180"/>
+            </w:tcMar>
+          </w:tcPr>
+          <w:p>
+            <w:r>
+              <w:rPr>
+                <w:i/>
+                <w:iCs/>
+                <w:sz w:val="20"/>
+                <w:szCs w:val="20"/>
+              </w:rPr>
+              <w:t xml:space="preserve">pythonw.exe runs silently with no console window — errors are invisible. Always debug with python.exe first, then switch to pythonw.exe for production.</w:t>
             </w:r>
           </w:p>
         </w:tc>
@@ -1253,7 +1664,7 @@
         </w:numPr>
       </w:pPr>
       <w:r>
-        <w:t xml:space="preserve">Edit $scriptPath at the top of setup_checker_windows.ps1 to point to the .pyw file.</w:t>
+        <w:t xml:space="preserve">Edit $scriptPath at the top of setup_checker_windows.ps1 to point to where you saved the .pyw file.</w:t>
       </w:r>
     </w:p>
     <w:p>
@@ -1265,7 +1676,23 @@
         </w:numPr>
       </w:pPr>
       <w:r>
-        <w:t xml:space="preserve">Right-click setup_checker_windows.ps1 → Run with PowerShell.</w:t>
+        <w:t xml:space="preserve">Open PowerShell and run:</w:t>
+      </w:r>
+    </w:p>
+    <w:p>
+      <w:pPr>
+        <w:shd w:fill="F4F4F4" w:val="clear"/>
+        <w:spacing w:before="60" w:after="60"/>
+        <w:ind w:left="360" w:right="360"/>
+      </w:pPr>
+      <w:r>
+        <w:rPr>
+          <w:rFonts w:ascii="Courier New" w:cs="Courier New" w:eastAsia="Courier New" w:hAnsi="Courier New"/>
+          <w:color w:val="2D2D2D"/>
+          <w:sz w:val="18"/>
+          <w:szCs w:val="18"/>
+        </w:rPr>
+        <w:t xml:space="preserve">.\setup_checker_windows.ps1</w:t>
       </w:r>
     </w:p>
     <w:p>
@@ -1273,13 +1700,65 @@
         <w:pStyle w:val="ListParagraph"/>
         <w:numPr>
           <w:ilvl w:val="0"/>
-          <w:numId w:val="5"/>
+          <w:numId w:val="6"/>
         </w:numPr>
       </w:pPr>
       <w:r>
-        <w:t xml:space="preserve">The task runs every 5 minutes and at every logon.</w:t>
-      </w:r>
-    </w:p>
+        <w:t xml:space="preserve">The task runs every 5 minutes and at every logon in your interactive user session.</w:t>
+      </w:r>
+    </w:p>
+    <w:p>
+      <w:r>
+        <w:t xml:space="preserve"/>
+      </w:r>
+    </w:p>
+    <w:tbl>
+      <w:tblPr>
+        <w:tblW w:type="dxa" w:w="9360"/>
+        <w:tblBorders>
+          <w:top w:val="single" w:color="auto" w:sz="4"/>
+          <w:left w:val="single" w:color="auto" w:sz="4"/>
+          <w:bottom w:val="single" w:color="auto" w:sz="4"/>
+          <w:right w:val="single" w:color="auto" w:sz="4"/>
+          <w:insideH w:val="single" w:color="auto" w:sz="4"/>
+          <w:insideV w:val="single" w:color="auto" w:sz="4"/>
+        </w:tblBorders>
+      </w:tblPr>
+      <w:tblGrid>
+        <w:gridCol w:w="9360"/>
+      </w:tblGrid>
+      <w:tr>
+        <w:tc>
+          <w:tcPr>
+            <w:tcW w:type="dxa" w:w="9360"/>
+            <w:tcBorders>
+              <w:top w:val="single" w:color="CCCCCC" w:sz="1"/>
+              <w:left w:val="single" w:color="CCCCCC" w:sz="1"/>
+              <w:bottom w:val="single" w:color="CCCCCC" w:sz="1"/>
+              <w:right w:val="single" w:color="CCCCCC" w:sz="1"/>
+            </w:tcBorders>
+            <w:shd w:fill="FFF8E1" w:val="clear"/>
+            <w:tcMar>
+              <w:top w:type="dxa" w:w="120"/>
+              <w:left w:type="dxa" w:w="180"/>
+              <w:bottom w:type="dxa" w:w="120"/>
+              <w:right w:type="dxa" w:w="180"/>
+            </w:tcMar>
+          </w:tcPr>
+          <w:p>
+            <w:r>
+              <w:rPr>
+                <w:i/>
+                <w:iCs/>
+                <w:sz w:val="20"/>
+                <w:szCs w:val="20"/>
+              </w:rPr>
+              <w:t xml:space="preserve">The task is registered with LogonType Interactive — it runs in your logged-on user session so desktop notifications are visible. Do not change this to 'Run whether user is logged on or not' or notifications will be silently swallowed.</w:t>
+            </w:r>
+          </w:p>
+        </w:tc>
+      </w:tr>
+    </w:tbl>
     <w:p>
       <w:r>
         <w:t xml:space="preserve"/>
@@ -1689,7 +2168,7 @@
         <w:pStyle w:val="ListParagraph"/>
         <w:numPr>
           <w:ilvl w:val="0"/>
-          <w:numId w:val="6"/>
+          <w:numId w:val="7"/>
         </w:numPr>
       </w:pPr>
       <w:r>
@@ -1717,58 +2196,11 @@
         <w:pStyle w:val="ListParagraph"/>
         <w:numPr>
           <w:ilvl w:val="0"/>
-          <w:numId w:val="7"/>
+          <w:numId w:val="8"/>
         </w:numPr>
       </w:pPr>
       <w:r>
         <w:t xml:space="preserve">Go to System Settings → Notifications → Terminal.</w:t>
-      </w:r>
-    </w:p>
-    <w:p>
-      <w:pPr>
-        <w:pStyle w:val="ListParagraph"/>
-        <w:numPr>
-          <w:ilvl w:val="0"/>
-          <w:numId w:val="7"/>
-        </w:numPr>
-      </w:pPr>
-      <w:r>
-        <w:t xml:space="preserve">Set Alert Style to Persistent.</w:t>
-      </w:r>
-    </w:p>
-    <w:p>
-      <w:pPr>
-        <w:pStyle w:val="ListParagraph"/>
-        <w:numPr>
-          <w:ilvl w:val="0"/>
-          <w:numId w:val="7"/>
-        </w:numPr>
-      </w:pPr>
-      <w:r>
-        <w:t xml:space="preserve">Enable Play sound for notification.</w:t>
-      </w:r>
-    </w:p>
-    <w:p>
-      <w:r>
-        <w:t xml:space="preserve"/>
-      </w:r>
-    </w:p>
-    <w:p>
-      <w:pPr>
-        <w:pStyle w:val="Heading2"/>
-      </w:pPr>
-      <w:r>
-        <w:t xml:space="preserve">Setup as a Login Item</w:t>
-      </w:r>
-    </w:p>
-    <w:p>
-      <w:r>
-        <w:t xml:space="preserve">macOS cannot run a .py file directly as a login item. Wrap it in a Script Editor app.</w:t>
-      </w:r>
-    </w:p>
-    <w:p>
-      <w:r>
-        <w:t xml:space="preserve"/>
       </w:r>
     </w:p>
     <w:p>
@@ -1780,7 +2212,7 @@
         </w:numPr>
       </w:pPr>
       <w:r>
-        <w:t xml:space="preserve">Open Script Editor (Applications → Utilities → Script Editor).</w:t>
+        <w:t xml:space="preserve">Set Alert Style to Persistent.</w:t>
       </w:r>
     </w:p>
     <w:p>
@@ -1789,6 +2221,53 @@
         <w:numPr>
           <w:ilvl w:val="0"/>
           <w:numId w:val="8"/>
+        </w:numPr>
+      </w:pPr>
+      <w:r>
+        <w:t xml:space="preserve">Enable Play sound for notification.</w:t>
+      </w:r>
+    </w:p>
+    <w:p>
+      <w:r>
+        <w:t xml:space="preserve"/>
+      </w:r>
+    </w:p>
+    <w:p>
+      <w:pPr>
+        <w:pStyle w:val="Heading2"/>
+      </w:pPr>
+      <w:r>
+        <w:t xml:space="preserve">Setup as a Login Item</w:t>
+      </w:r>
+    </w:p>
+    <w:p>
+      <w:r>
+        <w:t xml:space="preserve">macOS cannot run a .py file directly as a login item. Wrap it in a Script Editor app.</w:t>
+      </w:r>
+    </w:p>
+    <w:p>
+      <w:r>
+        <w:t xml:space="preserve"/>
+      </w:r>
+    </w:p>
+    <w:p>
+      <w:pPr>
+        <w:pStyle w:val="ListParagraph"/>
+        <w:numPr>
+          <w:ilvl w:val="0"/>
+          <w:numId w:val="9"/>
+        </w:numPr>
+      </w:pPr>
+      <w:r>
+        <w:t xml:space="preserve">Open Script Editor (Applications → Utilities → Script Editor).</w:t>
+      </w:r>
+    </w:p>
+    <w:p>
+      <w:pPr>
+        <w:pStyle w:val="ListParagraph"/>
+        <w:numPr>
+          <w:ilvl w:val="0"/>
+          <w:numId w:val="9"/>
         </w:numPr>
       </w:pPr>
       <w:r>
@@ -1816,7 +2295,7 @@
         <w:pStyle w:val="ListParagraph"/>
         <w:numPr>
           <w:ilvl w:val="0"/>
-          <w:numId w:val="9"/>
+          <w:numId w:val="10"/>
         </w:numPr>
       </w:pPr>
       <w:r>
@@ -1828,7 +2307,7 @@
         <w:pStyle w:val="ListParagraph"/>
         <w:numPr>
           <w:ilvl w:val="0"/>
-          <w:numId w:val="9"/>
+          <w:numId w:val="10"/>
         </w:numPr>
       </w:pPr>
       <w:r>
@@ -3215,6 +3694,12 @@
   </w:num>
   <w:num w:numId="9">
     <w:abstractNumId w:val="8"/>
+    <w:lvlOverride w:ilvl="0">
+      <w:startOverride w:val="1"/>
+    </w:lvlOverride>
+  </w:num>
+  <w:num w:numId="10">
+    <w:abstractNumId w:val="9"/>
     <w:lvlOverride w:ilvl="0">
       <w:startOverride w:val="1"/>
     </w:lvlOverride>

</xml_diff>